<commit_message>
Documentación acabada y readme editado
</commit_message>
<xml_diff>
--- a/Documentacion/Documentación.docx
+++ b/Documentacion/Documentación.docx
@@ -11,6 +11,8 @@
           <w:lang w:val="es-ES"/>
         </w:rPr>
       </w:pPr>
+      <w:bookmarkStart w:id="0" w:name="_GoBack"/>
+      <w:bookmarkEnd w:id="0"/>
     </w:p>
     <w:p>
       <w:pPr>
@@ -85,7 +87,7 @@
           <w:rPr>
             <w:rStyle w:val="Hyperlink"/>
           </w:rPr>
-          <w:t>http://www.madjotun.tk/</w:t>
+          <w:t>https://www.madjotun.tk/</w:t>
         </w:r>
       </w:hyperlink>
     </w:p>
@@ -627,7 +629,7 @@
                 <w:noProof/>
                 <w:webHidden/>
               </w:rPr>
-              <w:t>6</w:t>
+              <w:t>7</w:t>
             </w:r>
             <w:r>
               <w:rPr>
@@ -903,7 +905,7 @@
                 <w:noProof/>
                 <w:webHidden/>
               </w:rPr>
-              <w:t>10</w:t>
+              <w:t>9</w:t>
             </w:r>
             <w:r>
               <w:rPr>
@@ -972,7 +974,7 @@
                 <w:noProof/>
                 <w:webHidden/>
               </w:rPr>
-              <w:t>10</w:t>
+              <w:t>9</w:t>
             </w:r>
             <w:r>
               <w:rPr>
@@ -1044,7 +1046,7 @@
                 <w:noProof/>
                 <w:webHidden/>
               </w:rPr>
-              <w:t>10</w:t>
+              <w:t>9</w:t>
             </w:r>
             <w:r>
               <w:rPr>
@@ -1116,7 +1118,7 @@
                 <w:noProof/>
                 <w:webHidden/>
               </w:rPr>
-              <w:t>11</w:t>
+              <w:t>10</w:t>
             </w:r>
             <w:r>
               <w:rPr>
@@ -1152,7 +1154,7 @@
           <w:lang w:val="es-ES"/>
         </w:rPr>
       </w:pPr>
-      <w:bookmarkStart w:id="0" w:name="_Toc530741125"/>
+      <w:bookmarkStart w:id="1" w:name="_Toc530741125"/>
       <w:r>
         <w:rPr>
           <w:lang w:val="es-ES"/>
@@ -1160,7 +1162,7 @@
         <w:lastRenderedPageBreak/>
         <w:t>Introducción</w:t>
       </w:r>
-      <w:bookmarkEnd w:id="0"/>
+      <w:bookmarkEnd w:id="1"/>
     </w:p>
     <w:p>
       <w:r>
@@ -1183,12 +1185,7 @@
         <w:t xml:space="preserve">”, estamos creando </w:t>
       </w:r>
       <w:r>
-        <w:t>una página para los pedidos de la escuela de hostelería. Nuestro diseño minimalista y código robusto crearán un sitio intuitivo que encantará tanto a los clientes como al encargado de la gestión de pedidos</w:t>
-      </w:r>
-      <w:bookmarkStart w:id="1" w:name="_GoBack"/>
-      <w:bookmarkEnd w:id="1"/>
-      <w:r>
-        <w:t>.</w:t>
+        <w:t>una página para los pedidos de la escuela de hostelería. Nuestro diseño minimalista y código robusto crearán un sitio intuitivo que encantará tanto a los clientes como al encargado de la gestión de pedidos.</w:t>
       </w:r>
     </w:p>
     <w:p>
@@ -1240,10 +1237,168 @@
           <w:noProof/>
         </w:rPr>
         <w:drawing>
-          <wp:inline distT="0" distB="0" distL="0" distR="0" wp14:anchorId="603B6CC5" wp14:editId="2A133E19">
-            <wp:extent cx="5171846" cy="3373303"/>
-            <wp:effectExtent l="0" t="0" r="0" b="0"/>
-            <wp:docPr id="4" name="Picture 4"/>
+          <wp:inline distT="0" distB="0" distL="0" distR="0" wp14:anchorId="032A5BF7" wp14:editId="422AA7DA">
+            <wp:extent cx="5943600" cy="3823970"/>
+            <wp:effectExtent l="0" t="0" r="0" b="5080"/>
+            <wp:docPr id="14" name="Picture 14"/>
+            <wp:cNvGraphicFramePr>
+              <a:graphicFrameLocks xmlns:a="http://schemas.openxmlformats.org/drawingml/2006/main" noChangeAspect="1"/>
+            </wp:cNvGraphicFramePr>
+            <a:graphic xmlns:a="http://schemas.openxmlformats.org/drawingml/2006/main">
+              <a:graphicData uri="http://schemas.openxmlformats.org/drawingml/2006/picture">
+                <pic:pic xmlns:pic="http://schemas.openxmlformats.org/drawingml/2006/picture">
+                  <pic:nvPicPr>
+                    <pic:cNvPr id="1" name=""/>
+                    <pic:cNvPicPr/>
+                  </pic:nvPicPr>
+                  <pic:blipFill>
+                    <a:blip r:embed="rId10"/>
+                    <a:stretch>
+                      <a:fillRect/>
+                    </a:stretch>
+                  </pic:blipFill>
+                  <pic:spPr>
+                    <a:xfrm>
+                      <a:off x="0" y="0"/>
+                      <a:ext cx="5943600" cy="3823970"/>
+                    </a:xfrm>
+                    <a:prstGeom prst="rect">
+                      <a:avLst/>
+                    </a:prstGeom>
+                  </pic:spPr>
+                </pic:pic>
+              </a:graphicData>
+            </a:graphic>
+          </wp:inline>
+        </w:drawing>
+      </w:r>
+    </w:p>
+    <w:p/>
+    <w:p/>
+    <w:p>
+      <w:pPr>
+        <w:pStyle w:val="Heading1"/>
+        <w:rPr>
+          <w:lang w:val="es-ES"/>
+        </w:rPr>
+      </w:pPr>
+      <w:bookmarkStart w:id="3" w:name="_Toc530741127"/>
+      <w:r>
+        <w:rPr>
+          <w:lang w:val="es-ES"/>
+        </w:rPr>
+        <w:t>Guía de estilo</w:t>
+      </w:r>
+      <w:bookmarkEnd w:id="3"/>
+    </w:p>
+    <w:p>
+      <w:pPr>
+        <w:pStyle w:val="Heading2"/>
+      </w:pPr>
+      <w:bookmarkStart w:id="4" w:name="_Toc530741128"/>
+      <w:r>
+        <w:t xml:space="preserve">Lógica de </w:t>
+      </w:r>
+      <w:r>
+        <w:t>estructura</w:t>
+      </w:r>
+      <w:bookmarkEnd w:id="4"/>
+    </w:p>
+    <w:p>
+      <w:r>
+        <w:t>Nos hemos decidido por el diseño minimalista. Resaltando sobre el fondo gris los colores blancos de las tablas de los productos. La navegación natural (de arriba abajo) está constantemente presente en la página. La primera categoría son los entrantes y las últimas los postres variados.</w:t>
+      </w:r>
+    </w:p>
+    <w:p>
+      <w:r>
+        <w:t xml:space="preserve">Se ha comprobado durante las diferentes fases de los prototipos que un usuario básico consigue navegar sin problemas por la página, llegando a comprar los productos deseados. Cada fase ha tenido mejoras que han ayudado a esta navegación, como el orden de las categorías o el </w:t>
+      </w:r>
+      <w:proofErr w:type="spellStart"/>
+      <w:r>
+        <w:t>colocamiento</w:t>
+      </w:r>
+      <w:proofErr w:type="spellEnd"/>
+      <w:r>
+        <w:t xml:space="preserve"> de botones.</w:t>
+      </w:r>
+    </w:p>
+    <w:p>
+      <w:pPr>
+        <w:pStyle w:val="Heading2"/>
+      </w:pPr>
+      <w:r>
+        <w:t>MER</w:t>
+      </w:r>
+    </w:p>
+    <w:p>
+      <w:pPr>
+        <w:jc w:val="center"/>
+      </w:pPr>
+      <w:r>
+        <w:rPr>
+          <w:noProof/>
+        </w:rPr>
+        <w:drawing>
+          <wp:inline distT="0" distB="0" distL="0" distR="0" wp14:anchorId="5E165718" wp14:editId="1577D2F5">
+            <wp:extent cx="5417820" cy="3485696"/>
+            <wp:effectExtent l="0" t="0" r="0" b="635"/>
+            <wp:docPr id="15" name="Picture 15"/>
+            <wp:cNvGraphicFramePr>
+              <a:graphicFrameLocks xmlns:a="http://schemas.openxmlformats.org/drawingml/2006/main" noChangeAspect="1"/>
+            </wp:cNvGraphicFramePr>
+            <a:graphic xmlns:a="http://schemas.openxmlformats.org/drawingml/2006/main">
+              <a:graphicData uri="http://schemas.openxmlformats.org/drawingml/2006/picture">
+                <pic:pic xmlns:pic="http://schemas.openxmlformats.org/drawingml/2006/picture">
+                  <pic:nvPicPr>
+                    <pic:cNvPr id="1" name=""/>
+                    <pic:cNvPicPr/>
+                  </pic:nvPicPr>
+                  <pic:blipFill>
+                    <a:blip r:embed="rId10"/>
+                    <a:stretch>
+                      <a:fillRect/>
+                    </a:stretch>
+                  </pic:blipFill>
+                  <pic:spPr>
+                    <a:xfrm>
+                      <a:off x="0" y="0"/>
+                      <a:ext cx="5419925" cy="3487050"/>
+                    </a:xfrm>
+                    <a:prstGeom prst="rect">
+                      <a:avLst/>
+                    </a:prstGeom>
+                  </pic:spPr>
+                </pic:pic>
+              </a:graphicData>
+            </a:graphic>
+          </wp:inline>
+        </w:drawing>
+      </w:r>
+    </w:p>
+    <w:p>
+      <w:pPr>
+        <w:pStyle w:val="Heading2"/>
+      </w:pPr>
+      <w:bookmarkStart w:id="5" w:name="_Toc530741129"/>
+      <w:r>
+        <w:lastRenderedPageBreak/>
+        <w:t>Prototipo</w:t>
+      </w:r>
+      <w:bookmarkEnd w:id="5"/>
+    </w:p>
+    <w:p>
+      <w:pPr>
+        <w:jc w:val="center"/>
+      </w:pPr>
+      <w:r>
+        <w:rPr>
+          <w:noProof/>
+        </w:rPr>
+        <w:drawing>
+          <wp:inline distT="0" distB="0" distL="0" distR="0" wp14:anchorId="121F277C" wp14:editId="7211F4A5">
+            <wp:extent cx="5280660" cy="7040880"/>
+            <wp:effectExtent l="0" t="0" r="0" b="7620"/>
+            <wp:docPr id="16" name="Picture 16"/>
             <wp:cNvGraphicFramePr>
               <a:graphicFrameLocks xmlns:a="http://schemas.openxmlformats.org/drawingml/2006/main" noChangeAspect="1"/>
             </wp:cNvGraphicFramePr>
@@ -1257,7 +1412,7 @@
                     </pic:cNvPicPr>
                   </pic:nvPicPr>
                   <pic:blipFill>
-                    <a:blip r:embed="rId10">
+                    <a:blip r:embed="rId11" cstate="print">
                       <a:extLst>
                         <a:ext uri="{28A0092B-C50C-407E-A947-70E740481C1C}">
                           <a14:useLocalDpi xmlns:a14="http://schemas.microsoft.com/office/drawing/2010/main" val="0"/>
@@ -1272,7 +1427,7 @@
                   <pic:spPr bwMode="auto">
                     <a:xfrm>
                       <a:off x="0" y="0"/>
-                      <a:ext cx="5188620" cy="3384244"/>
+                      <a:ext cx="5280660" cy="7040880"/>
                     </a:xfrm>
                     <a:prstGeom prst="rect">
                       <a:avLst/>
@@ -1289,86 +1444,45 @@
         </w:drawing>
       </w:r>
     </w:p>
-    <w:p/>
-    <w:p/>
-    <w:p>
-      <w:pPr>
-        <w:pStyle w:val="Heading1"/>
-        <w:rPr>
-          <w:lang w:val="es-ES"/>
-        </w:rPr>
-      </w:pPr>
-      <w:bookmarkStart w:id="3" w:name="_Toc530741127"/>
-      <w:r>
-        <w:rPr>
-          <w:lang w:val="es-ES"/>
+    <w:p>
+      <w:pPr>
+        <w:jc w:val="center"/>
+        <w:rPr>
+          <w:rStyle w:val="SubtleEmphasis"/>
+        </w:rPr>
+      </w:pPr>
+      <w:r>
+        <w:rPr>
+          <w:rStyle w:val="SubtleEmphasis"/>
+        </w:rPr>
+        <w:t>Página principal</w:t>
+      </w:r>
+    </w:p>
+    <w:p>
+      <w:pPr>
+        <w:jc w:val="center"/>
+        <w:rPr>
+          <w:rStyle w:val="SubtleEmphasis"/>
+        </w:rPr>
+      </w:pPr>
+    </w:p>
+    <w:p>
+      <w:pPr>
+        <w:jc w:val="center"/>
+        <w:rPr>
+          <w:rStyle w:val="SubtleEmphasis"/>
+        </w:rPr>
+      </w:pPr>
+      <w:r>
+        <w:rPr>
+          <w:noProof/>
         </w:rPr>
         <w:lastRenderedPageBreak/>
-        <w:t>Guía de estilo</w:t>
-      </w:r>
-      <w:bookmarkEnd w:id="3"/>
-    </w:p>
-    <w:p>
-      <w:pPr>
-        <w:pStyle w:val="Heading2"/>
-      </w:pPr>
-      <w:bookmarkStart w:id="4" w:name="_Toc530741128"/>
-      <w:r>
-        <w:t xml:space="preserve">Lógica de </w:t>
-      </w:r>
-      <w:r>
-        <w:t>estructura</w:t>
-      </w:r>
-      <w:bookmarkEnd w:id="4"/>
-    </w:p>
-    <w:p>
-      <w:r>
-        <w:t xml:space="preserve">Hemos decidido, para facilitar la comprensión y el aprendizaje de la página, llamar a los “comentarios” que recibe cada tema planteado, respuestas. Es decir, un tema tendrá varias respuestas. </w:t>
-      </w:r>
-    </w:p>
-    <w:p>
-      <w:r>
-        <w:t>A la hora de seleccionar la mejor respuesta, en vez de ir por votación popular, será el usuario quien la marque, marcando así la respuesta que realmente le ha servido, para facilitar la búsqueda de la resolución por parte de otros usuarios. Aun así, las demás respuestas “secundarias” seguirán existiendo para quien le interese mirar otras alternativas o respuestas.</w:t>
-      </w:r>
-    </w:p>
-    <w:p>
-      <w:r>
-        <w:t xml:space="preserve">La estructura de la página utilizará una zona “contenedor” en la que cargará los diferentes temas, y una vez hecho </w:t>
-      </w:r>
-      <w:proofErr w:type="spellStart"/>
-      <w:proofErr w:type="gramStart"/>
-      <w:r>
-        <w:t>click</w:t>
-      </w:r>
-      <w:proofErr w:type="spellEnd"/>
-      <w:proofErr w:type="gramEnd"/>
-      <w:r>
-        <w:t>, aparecerá en esa zona el tema completo y sus diferentes respuestas. Esto facilita la comprensión del funcionamiento de la web.</w:t>
-      </w:r>
-    </w:p>
-    <w:p>
-      <w:pPr>
-        <w:pStyle w:val="Heading2"/>
-      </w:pPr>
-      <w:bookmarkStart w:id="5" w:name="_Toc530741129"/>
-      <w:r>
-        <w:t>Prototipo</w:t>
-      </w:r>
-      <w:bookmarkEnd w:id="5"/>
-    </w:p>
-    <w:p>
-      <w:pPr>
-        <w:jc w:val="center"/>
-      </w:pPr>
-      <w:r>
-        <w:rPr>
-          <w:noProof/>
-        </w:rPr>
         <w:drawing>
-          <wp:inline distT="0" distB="0" distL="0" distR="0" wp14:anchorId="1A77C477" wp14:editId="5C87CCD3">
-            <wp:extent cx="5618074" cy="3301220"/>
-            <wp:effectExtent l="0" t="0" r="1905" b="0"/>
-            <wp:docPr id="2" name="Picture 2"/>
+          <wp:inline distT="0" distB="0" distL="0" distR="0" wp14:anchorId="15E36AAC" wp14:editId="627B142C">
+            <wp:extent cx="7224365" cy="5417502"/>
+            <wp:effectExtent l="7937" t="0" r="4128" b="4127"/>
+            <wp:docPr id="17" name="Picture 17"/>
             <wp:cNvGraphicFramePr>
               <a:graphicFrameLocks xmlns:a="http://schemas.openxmlformats.org/drawingml/2006/main" noChangeAspect="1"/>
             </wp:cNvGraphicFramePr>
@@ -1376,13 +1490,99 @@
               <a:graphicData uri="http://schemas.openxmlformats.org/drawingml/2006/picture">
                 <pic:pic xmlns:pic="http://schemas.openxmlformats.org/drawingml/2006/picture">
                   <pic:nvPicPr>
-                    <pic:cNvPr id="0" name="Picture 1"/>
+                    <pic:cNvPr id="0" name="Picture 3"/>
                     <pic:cNvPicPr>
                       <a:picLocks noChangeAspect="1" noChangeArrowheads="1"/>
                     </pic:cNvPicPr>
                   </pic:nvPicPr>
                   <pic:blipFill>
-                    <a:blip r:embed="rId11">
+                    <a:blip r:embed="rId12" cstate="print">
+                      <a:extLst>
+                        <a:ext uri="{28A0092B-C50C-407E-A947-70E740481C1C}">
+                          <a14:useLocalDpi xmlns:a14="http://schemas.microsoft.com/office/drawing/2010/main" val="0"/>
+                        </a:ext>
+                      </a:extLst>
+                    </a:blip>
+                    <a:srcRect/>
+                    <a:stretch>
+                      <a:fillRect/>
+                    </a:stretch>
+                  </pic:blipFill>
+                  <pic:spPr bwMode="auto">
+                    <a:xfrm rot="5400000">
+                      <a:off x="0" y="0"/>
+                      <a:ext cx="7225933" cy="5418678"/>
+                    </a:xfrm>
+                    <a:prstGeom prst="rect">
+                      <a:avLst/>
+                    </a:prstGeom>
+                    <a:noFill/>
+                    <a:ln>
+                      <a:noFill/>
+                    </a:ln>
+                  </pic:spPr>
+                </pic:pic>
+              </a:graphicData>
+            </a:graphic>
+          </wp:inline>
+        </w:drawing>
+      </w:r>
+    </w:p>
+    <w:p>
+      <w:pPr>
+        <w:jc w:val="center"/>
+        <w:rPr>
+          <w:rStyle w:val="SubtleEmphasis"/>
+        </w:rPr>
+      </w:pPr>
+      <w:r>
+        <w:rPr>
+          <w:rStyle w:val="SubtleEmphasis"/>
+        </w:rPr>
+        <w:t>Página de movil</w:t>
+      </w:r>
+    </w:p>
+    <w:p>
+      <w:pPr>
+        <w:pStyle w:val="Heading2"/>
+      </w:pPr>
+      <w:bookmarkStart w:id="6" w:name="_Toc530741130"/>
+      <w:r>
+        <w:lastRenderedPageBreak/>
+        <w:t>Estructura de la página</w:t>
+      </w:r>
+      <w:bookmarkEnd w:id="6"/>
+    </w:p>
+    <w:p>
+      <w:pPr>
+        <w:jc w:val="center"/>
+        <w:rPr>
+          <w:lang w:val="en"/>
+        </w:rPr>
+      </w:pPr>
+      <w:r>
+        <w:rPr>
+          <w:noProof/>
+        </w:rPr>
+        <w:drawing>
+          <wp:inline distT="0" distB="0" distL="0" distR="0" wp14:anchorId="60181951" wp14:editId="76E94909">
+            <wp:extent cx="5943600" cy="3408680"/>
+            <wp:effectExtent l="0" t="0" r="0" b="1270"/>
+            <wp:docPr id="18" name="Picture 18"/>
+            <wp:cNvGraphicFramePr>
+              <a:graphicFrameLocks xmlns:a="http://schemas.openxmlformats.org/drawingml/2006/main" noChangeAspect="1"/>
+            </wp:cNvGraphicFramePr>
+            <a:graphic xmlns:a="http://schemas.openxmlformats.org/drawingml/2006/main">
+              <a:graphicData uri="http://schemas.openxmlformats.org/drawingml/2006/picture">
+                <pic:pic xmlns:pic="http://schemas.openxmlformats.org/drawingml/2006/picture">
+                  <pic:nvPicPr>
+                    <pic:cNvPr id="0" name="Picture 5"/>
+                    <pic:cNvPicPr>
+                      <a:picLocks noChangeAspect="1" noChangeArrowheads="1"/>
+                    </pic:cNvPicPr>
+                  </pic:nvPicPr>
+                  <pic:blipFill>
+                    <a:blip r:embed="rId13" cstate="print">
                       <a:extLst>
                         <a:ext uri="{28A0092B-C50C-407E-A947-70E740481C1C}">
                           <a14:useLocalDpi xmlns:a14="http://schemas.microsoft.com/office/drawing/2010/main" val="0"/>
@@ -1397,7 +1597,7 @@
                   <pic:spPr bwMode="auto">
                     <a:xfrm>
                       <a:off x="0" y="0"/>
-                      <a:ext cx="5629640" cy="3308016"/>
+                      <a:ext cx="5943600" cy="3408680"/>
                     </a:xfrm>
                     <a:prstGeom prst="rect">
                       <a:avLst/>
@@ -1415,36 +1615,33 @@
       </w:r>
     </w:p>
     <w:p>
+      <w:r>
+        <w:t>La página se divide en bloques. Normas, productos y carrito. Colocados en ese orden tanto en PC como en móvil. Se planteó un bloque de categorías extra como barra lateral, pero la optimización del diseño del bloque de productos ha hecho que no sea necesario.</w:t>
+      </w:r>
+    </w:p>
+    <w:p>
+      <w:pPr>
+        <w:pStyle w:val="Heading2"/>
+      </w:pPr>
+      <w:bookmarkStart w:id="7" w:name="_Toc530741131"/>
+      <w:r>
+        <w:t>Paleta de colores</w:t>
+      </w:r>
+      <w:bookmarkEnd w:id="7"/>
+    </w:p>
+    <w:p>
       <w:pPr>
         <w:jc w:val="center"/>
-        <w:rPr>
-          <w:rStyle w:val="SubtleEmphasis"/>
-        </w:rPr>
-      </w:pPr>
-      <w:r>
-        <w:rPr>
-          <w:rStyle w:val="SubtleEmphasis"/>
-        </w:rPr>
-        <w:t>Página principal</w:t>
-      </w:r>
-    </w:p>
-    <w:p>
-      <w:pPr>
-        <w:jc w:val="center"/>
-        <w:rPr>
-          <w:rStyle w:val="SubtleEmphasis"/>
-        </w:rPr>
       </w:pPr>
       <w:r>
         <w:rPr>
           <w:noProof/>
         </w:rPr>
-        <w:lastRenderedPageBreak/>
         <w:drawing>
-          <wp:inline distT="0" distB="0" distL="0" distR="0" wp14:anchorId="490CD911" wp14:editId="107FD62D">
-            <wp:extent cx="5636807" cy="3284524"/>
-            <wp:effectExtent l="0" t="0" r="2540" b="0"/>
-            <wp:docPr id="5" name="Picture 5"/>
+          <wp:inline distT="0" distB="0" distL="0" distR="0" wp14:anchorId="20F7A460" wp14:editId="5CD4B61D">
+            <wp:extent cx="3764280" cy="2667180"/>
+            <wp:effectExtent l="0" t="0" r="7620" b="0"/>
+            <wp:docPr id="19" name="Picture 19"/>
             <wp:cNvGraphicFramePr>
               <a:graphicFrameLocks xmlns:a="http://schemas.openxmlformats.org/drawingml/2006/main" noChangeAspect="1"/>
             </wp:cNvGraphicFramePr>
@@ -1452,36 +1649,30 @@
               <a:graphicData uri="http://schemas.openxmlformats.org/drawingml/2006/picture">
                 <pic:pic xmlns:pic="http://schemas.openxmlformats.org/drawingml/2006/picture">
                   <pic:nvPicPr>
-                    <pic:cNvPr id="0" name="Picture 3"/>
-                    <pic:cNvPicPr>
-                      <a:picLocks noChangeAspect="1" noChangeArrowheads="1"/>
-                    </pic:cNvPicPr>
+                    <pic:cNvPr id="1" name=""/>
+                    <pic:cNvPicPr/>
                   </pic:nvPicPr>
-                  <pic:blipFill>
-                    <a:blip r:embed="rId12">
-                      <a:extLst>
-                        <a:ext uri="{28A0092B-C50C-407E-A947-70E740481C1C}">
-                          <a14:useLocalDpi xmlns:a14="http://schemas.microsoft.com/office/drawing/2010/main" val="0"/>
-                        </a:ext>
-                      </a:extLst>
-                    </a:blip>
-                    <a:srcRect/>
-                    <a:stretch>
-                      <a:fillRect/>
-                    </a:stretch>
+                  <pic:blipFill rotWithShape="1">
+                    <a:blip r:embed="rId14"/>
+                    <a:srcRect l="1" t="1088" r="1282"/>
+                    <a:stretch/>
                   </pic:blipFill>
                   <pic:spPr bwMode="auto">
                     <a:xfrm>
                       <a:off x="0" y="0"/>
-                      <a:ext cx="5649176" cy="3291731"/>
+                      <a:ext cx="3783121" cy="2680530"/>
                     </a:xfrm>
                     <a:prstGeom prst="rect">
                       <a:avLst/>
                     </a:prstGeom>
-                    <a:noFill/>
                     <a:ln>
                       <a:noFill/>
                     </a:ln>
+                    <a:extLst>
+                      <a:ext uri="{53640926-AAD7-44D8-BBD7-CCE9431645EC}">
+                        <a14:shadowObscured xmlns:a14="http://schemas.microsoft.com/office/drawing/2010/main"/>
+                      </a:ext>
+                    </a:extLst>
                   </pic:spPr>
                 </pic:pic>
               </a:graphicData>
@@ -1490,44 +1681,35 @@
         </w:drawing>
       </w:r>
     </w:p>
+    <w:p/>
+    <w:p>
+      <w:r>
+        <w:t>Nos hemos centrado en los colores ya existentes en la página de la Escuela de Hostelería. El del logo de Egibide para los acentos, texto y botones importantes. El oscuro para los botones secundarios y elementos, el blanco para el contenido de tablas y el grisáceo para el fondo de la página.</w:t>
+      </w:r>
+    </w:p>
+    <w:p>
+      <w:pPr>
+        <w:pStyle w:val="Heading2"/>
+      </w:pPr>
+      <w:bookmarkStart w:id="8" w:name="_Toc530741132"/>
+      <w:r>
+        <w:t>Estructura de carpetas</w:t>
+      </w:r>
+      <w:bookmarkEnd w:id="8"/>
+    </w:p>
     <w:p>
       <w:pPr>
         <w:jc w:val="center"/>
-        <w:rPr>
-          <w:rStyle w:val="SubtleEmphasis"/>
-        </w:rPr>
-      </w:pPr>
-      <w:r>
-        <w:rPr>
-          <w:rStyle w:val="SubtleEmphasis"/>
-        </w:rPr>
-        <w:t>Página de tema</w:t>
-      </w:r>
-    </w:p>
-    <w:p>
-      <w:pPr>
-        <w:jc w:val="center"/>
-        <w:rPr>
-          <w:rStyle w:val="SubtleEmphasis"/>
-        </w:rPr>
-      </w:pPr>
-    </w:p>
-    <w:p>
-      <w:pPr>
-        <w:jc w:val="center"/>
-        <w:rPr>
-          <w:rStyle w:val="SubtleEmphasis"/>
-        </w:rPr>
       </w:pPr>
       <w:r>
         <w:rPr>
           <w:noProof/>
         </w:rPr>
         <w:drawing>
-          <wp:inline distT="0" distB="0" distL="0" distR="0" wp14:anchorId="456EE12E" wp14:editId="25F5A1FF">
-            <wp:extent cx="2404141" cy="3994099"/>
-            <wp:effectExtent l="0" t="0" r="0" b="6985"/>
-            <wp:docPr id="6" name="Picture 6"/>
+          <wp:inline distT="0" distB="0" distL="0" distR="0" wp14:anchorId="53A56911" wp14:editId="0BBC8D0B">
+            <wp:extent cx="4610500" cy="1745131"/>
+            <wp:effectExtent l="0" t="0" r="0" b="7620"/>
+            <wp:docPr id="20" name="Picture 20"/>
             <wp:cNvGraphicFramePr>
               <a:graphicFrameLocks xmlns:a="http://schemas.openxmlformats.org/drawingml/2006/main" noChangeAspect="1"/>
             </wp:cNvGraphicFramePr>
@@ -1535,36 +1717,23 @@
               <a:graphicData uri="http://schemas.openxmlformats.org/drawingml/2006/picture">
                 <pic:pic xmlns:pic="http://schemas.openxmlformats.org/drawingml/2006/picture">
                   <pic:nvPicPr>
-                    <pic:cNvPr id="0" name="Picture 1"/>
-                    <pic:cNvPicPr>
-                      <a:picLocks noChangeAspect="1" noChangeArrowheads="1"/>
-                    </pic:cNvPicPr>
+                    <pic:cNvPr id="1" name=""/>
+                    <pic:cNvPicPr/>
                   </pic:nvPicPr>
                   <pic:blipFill>
-                    <a:blip r:embed="rId13">
-                      <a:extLst>
-                        <a:ext uri="{28A0092B-C50C-407E-A947-70E740481C1C}">
-                          <a14:useLocalDpi xmlns:a14="http://schemas.microsoft.com/office/drawing/2010/main" val="0"/>
-                        </a:ext>
-                      </a:extLst>
-                    </a:blip>
-                    <a:srcRect/>
+                    <a:blip r:embed="rId15"/>
                     <a:stretch>
                       <a:fillRect/>
                     </a:stretch>
                   </pic:blipFill>
-                  <pic:spPr bwMode="auto">
+                  <pic:spPr>
                     <a:xfrm>
                       <a:off x="0" y="0"/>
-                      <a:ext cx="2433447" cy="4042786"/>
+                      <a:ext cx="4610500" cy="1745131"/>
                     </a:xfrm>
                     <a:prstGeom prst="rect">
                       <a:avLst/>
                     </a:prstGeom>
-                    <a:noFill/>
-                    <a:ln>
-                      <a:noFill/>
-                    </a:ln>
                   </pic:spPr>
                 </pic:pic>
               </a:graphicData>
@@ -1574,334 +1743,174 @@
       </w:r>
     </w:p>
     <w:p>
+      <w:bookmarkStart w:id="9" w:name="_Toc530741133"/>
+      <w:r>
+        <w:t>La web sigue el modelo-vista-controlador.</w:t>
+      </w:r>
+    </w:p>
+    <w:p>
+      <w:pPr>
+        <w:pStyle w:val="ListParagraph"/>
+        <w:numPr>
+          <w:ilvl w:val="0"/>
+          <w:numId w:val="2"/>
+        </w:numPr>
+      </w:pPr>
+      <w:proofErr w:type="spellStart"/>
+      <w:r>
+        <w:t>Config</w:t>
+      </w:r>
+      <w:proofErr w:type="spellEnd"/>
+      <w:r>
+        <w:t>: configuración global.</w:t>
+      </w:r>
+    </w:p>
+    <w:p>
+      <w:pPr>
+        <w:pStyle w:val="ListParagraph"/>
+        <w:numPr>
+          <w:ilvl w:val="0"/>
+          <w:numId w:val="2"/>
+        </w:numPr>
+      </w:pPr>
+      <w:proofErr w:type="spellStart"/>
+      <w:r>
+        <w:t>Controller</w:t>
+      </w:r>
+      <w:proofErr w:type="spellEnd"/>
+      <w:r>
+        <w:t>: controladores entre la vista y el modelo.</w:t>
+      </w:r>
+    </w:p>
+    <w:p>
+      <w:pPr>
+        <w:pStyle w:val="ListParagraph"/>
+        <w:numPr>
+          <w:ilvl w:val="0"/>
+          <w:numId w:val="2"/>
+        </w:numPr>
+      </w:pPr>
+      <w:proofErr w:type="spellStart"/>
+      <w:r>
+        <w:t>Model</w:t>
+      </w:r>
+      <w:proofErr w:type="spellEnd"/>
+      <w:r>
+        <w:t>: todo lo que accede a la BBDD.</w:t>
+      </w:r>
+    </w:p>
+    <w:p>
+      <w:pPr>
+        <w:pStyle w:val="ListParagraph"/>
+        <w:numPr>
+          <w:ilvl w:val="0"/>
+          <w:numId w:val="2"/>
+        </w:numPr>
+      </w:pPr>
+      <w:r>
+        <w:t>View: todas las vistas y lo referente a ellas.</w:t>
+      </w:r>
+    </w:p>
+    <w:p>
+      <w:pPr>
+        <w:pStyle w:val="ListParagraph"/>
+        <w:numPr>
+          <w:ilvl w:val="0"/>
+          <w:numId w:val="2"/>
+        </w:numPr>
+      </w:pPr>
+      <w:proofErr w:type="spellStart"/>
+      <w:r>
+        <w:t>Index</w:t>
+      </w:r>
+      <w:proofErr w:type="spellEnd"/>
+      <w:r>
+        <w:t xml:space="preserve">: </w:t>
+      </w:r>
+      <w:proofErr w:type="spellStart"/>
+      <w:r>
+        <w:t>front-controller</w:t>
+      </w:r>
+      <w:proofErr w:type="spellEnd"/>
+      <w:r>
+        <w:t xml:space="preserve"> que controla la</w:t>
+      </w:r>
+      <w:r>
+        <w:t>s llamadas a los diferentes controladores.</w:t>
+      </w:r>
+    </w:p>
+    <w:p>
+      <w:pPr>
+        <w:pStyle w:val="Heading2"/>
+      </w:pPr>
+      <w:r>
+        <w:t>Fuentes</w:t>
+      </w:r>
+      <w:bookmarkEnd w:id="9"/>
+    </w:p>
+    <w:p>
+      <w:r>
+        <w:t xml:space="preserve">Hemos elegido </w:t>
+      </w:r>
+      <w:r>
+        <w:t>Newton</w:t>
+      </w:r>
+      <w:r>
+        <w:t xml:space="preserve"> como fuente principal, </w:t>
+      </w:r>
+      <w:proofErr w:type="spellStart"/>
+      <w:r>
+        <w:t>sans-serif</w:t>
+      </w:r>
+      <w:proofErr w:type="spellEnd"/>
+      <w:r>
+        <w:t xml:space="preserve"> </w:t>
+      </w:r>
+      <w:r>
+        <w:t xml:space="preserve">como secundaria y </w:t>
+      </w:r>
+      <w:proofErr w:type="spellStart"/>
+      <w:r>
+        <w:t>arial</w:t>
+      </w:r>
+      <w:proofErr w:type="spellEnd"/>
+      <w:r>
+        <w:t xml:space="preserve"> como fuente de </w:t>
+      </w:r>
+      <w:proofErr w:type="spellStart"/>
+      <w:r>
+        <w:t>backup</w:t>
+      </w:r>
+      <w:proofErr w:type="spellEnd"/>
+      <w:r>
+        <w:t xml:space="preserve">. </w:t>
+      </w:r>
+      <w:r>
+        <w:t xml:space="preserve">Newton </w:t>
+      </w:r>
+      <w:r>
+        <w:t xml:space="preserve">es </w:t>
+      </w:r>
+      <w:r>
+        <w:t>la fuente que usa la web de la Escuela de Hostelería, por eso la elección</w:t>
+      </w:r>
+      <w:r>
+        <w:t>.</w:t>
+      </w:r>
+    </w:p>
+    <w:p>
       <w:pPr>
         <w:jc w:val="center"/>
-        <w:rPr>
-          <w:rStyle w:val="SubtleEmphasis"/>
-        </w:rPr>
-      </w:pPr>
-      <w:r>
-        <w:rPr>
-          <w:rStyle w:val="SubtleEmphasis"/>
-        </w:rPr>
-        <w:lastRenderedPageBreak/>
-        <w:t>Página de movil</w:t>
-      </w:r>
-    </w:p>
-    <w:p>
-      <w:pPr>
-        <w:pStyle w:val="Heading2"/>
-      </w:pPr>
-      <w:bookmarkStart w:id="6" w:name="_Toc530741130"/>
-      <w:r>
-        <w:t>Estructura de la página</w:t>
-      </w:r>
-      <w:bookmarkEnd w:id="6"/>
-    </w:p>
-    <w:p>
-      <w:pPr>
-        <w:jc w:val="center"/>
-        <w:rPr>
-          <w:lang w:val="en"/>
-        </w:rPr>
       </w:pPr>
       <w:r>
         <w:rPr>
           <w:noProof/>
         </w:rPr>
         <w:drawing>
-          <wp:inline distT="0" distB="0" distL="0" distR="0" wp14:anchorId="1367E4E8" wp14:editId="17D55DA3">
-            <wp:extent cx="3253740" cy="1910529"/>
-            <wp:effectExtent l="0" t="0" r="3810" b="0"/>
-            <wp:docPr id="3" name="Picture 3"/>
-            <wp:cNvGraphicFramePr>
-              <a:graphicFrameLocks xmlns:a="http://schemas.openxmlformats.org/drawingml/2006/main" noChangeAspect="1"/>
-            </wp:cNvGraphicFramePr>
-            <a:graphic xmlns:a="http://schemas.openxmlformats.org/drawingml/2006/main">
-              <a:graphicData uri="http://schemas.openxmlformats.org/drawingml/2006/picture">
-                <pic:pic xmlns:pic="http://schemas.openxmlformats.org/drawingml/2006/picture">
-                  <pic:nvPicPr>
-                    <pic:cNvPr id="0" name="Picture 3"/>
-                    <pic:cNvPicPr>
-                      <a:picLocks noChangeAspect="1" noChangeArrowheads="1"/>
-                    </pic:cNvPicPr>
-                  </pic:nvPicPr>
-                  <pic:blipFill>
-                    <a:blip r:embed="rId14" cstate="print">
-                      <a:extLst>
-                        <a:ext uri="{28A0092B-C50C-407E-A947-70E740481C1C}">
-                          <a14:useLocalDpi xmlns:a14="http://schemas.microsoft.com/office/drawing/2010/main" val="0"/>
-                        </a:ext>
-                      </a:extLst>
-                    </a:blip>
-                    <a:srcRect/>
-                    <a:stretch>
-                      <a:fillRect/>
-                    </a:stretch>
-                  </pic:blipFill>
-                  <pic:spPr bwMode="auto">
-                    <a:xfrm>
-                      <a:off x="0" y="0"/>
-                      <a:ext cx="3270839" cy="1920569"/>
-                    </a:xfrm>
-                    <a:prstGeom prst="rect">
-                      <a:avLst/>
-                    </a:prstGeom>
-                    <a:noFill/>
-                    <a:ln>
-                      <a:noFill/>
-                    </a:ln>
-                  </pic:spPr>
-                </pic:pic>
-              </a:graphicData>
-            </a:graphic>
-          </wp:inline>
-        </w:drawing>
-      </w:r>
-    </w:p>
-    <w:p>
-      <w:r>
-        <w:t>La zona A es e</w:t>
-      </w:r>
-      <w:r>
-        <w:t>l contenedor de los diferentes temas. Cuando se selecciona un tema, se cargará todo el contenido el detalle</w:t>
-      </w:r>
-      <w:r>
-        <w:t xml:space="preserve"> en la propia zona A</w:t>
-      </w:r>
-      <w:r>
-        <w:t>, es decir, el tema en su totalidad y l</w:t>
-      </w:r>
-      <w:r>
-        <w:t xml:space="preserve">as </w:t>
-      </w:r>
-      <w:r>
-        <w:t>respuestas referentes</w:t>
-      </w:r>
-      <w:r>
-        <w:t xml:space="preserve"> a ese tema. </w:t>
-      </w:r>
-    </w:p>
-    <w:p>
-      <w:r>
-        <w:t xml:space="preserve">La zona B (barra lateral) alberga el </w:t>
-      </w:r>
-      <w:r>
-        <w:t>inicio de sesión</w:t>
-      </w:r>
-      <w:r>
-        <w:t xml:space="preserve"> y un enlace para registrarse. También tiene una lista de los temas más populares.</w:t>
-      </w:r>
-    </w:p>
-    <w:p>
-      <w:r>
-        <w:t>El menú de arriba solo contiene el logotipo y la barra de búsqueda.</w:t>
-      </w:r>
-    </w:p>
-    <w:p>
-      <w:pPr>
-        <w:pStyle w:val="Heading2"/>
-      </w:pPr>
-      <w:bookmarkStart w:id="7" w:name="_Toc530741131"/>
-      <w:r>
-        <w:t>Paleta de colores</w:t>
-      </w:r>
-      <w:bookmarkEnd w:id="7"/>
-    </w:p>
-    <w:p>
-      <w:pPr>
-        <w:jc w:val="center"/>
-      </w:pPr>
-      <w:r>
-        <w:rPr>
-          <w:noProof/>
-        </w:rPr>
-        <w:drawing>
-          <wp:inline distT="0" distB="0" distL="0" distR="0" wp14:anchorId="1FCBE404" wp14:editId="65902FFC">
-            <wp:extent cx="4506163" cy="2815389"/>
-            <wp:effectExtent l="0" t="0" r="8890" b="4445"/>
-            <wp:docPr id="11" name="Picture 11"/>
-            <wp:cNvGraphicFramePr>
-              <a:graphicFrameLocks xmlns:a="http://schemas.openxmlformats.org/drawingml/2006/main" noChangeAspect="1"/>
-            </wp:cNvGraphicFramePr>
-            <a:graphic xmlns:a="http://schemas.openxmlformats.org/drawingml/2006/main">
-              <a:graphicData uri="http://schemas.openxmlformats.org/drawingml/2006/picture">
-                <pic:pic xmlns:pic="http://schemas.openxmlformats.org/drawingml/2006/picture">
-                  <pic:nvPicPr>
-                    <pic:cNvPr id="0" name="Picture 1"/>
-                    <pic:cNvPicPr>
-                      <a:picLocks noChangeAspect="1" noChangeArrowheads="1"/>
-                    </pic:cNvPicPr>
-                  </pic:nvPicPr>
-                  <pic:blipFill>
-                    <a:blip r:embed="rId15">
-                      <a:extLst>
-                        <a:ext uri="{28A0092B-C50C-407E-A947-70E740481C1C}">
-                          <a14:useLocalDpi xmlns:a14="http://schemas.microsoft.com/office/drawing/2010/main" val="0"/>
-                        </a:ext>
-                      </a:extLst>
-                    </a:blip>
-                    <a:srcRect/>
-                    <a:stretch>
-                      <a:fillRect/>
-                    </a:stretch>
-                  </pic:blipFill>
-                  <pic:spPr bwMode="auto">
-                    <a:xfrm>
-                      <a:off x="0" y="0"/>
-                      <a:ext cx="4523520" cy="2826234"/>
-                    </a:xfrm>
-                    <a:prstGeom prst="rect">
-                      <a:avLst/>
-                    </a:prstGeom>
-                    <a:noFill/>
-                    <a:ln>
-                      <a:noFill/>
-                    </a:ln>
-                  </pic:spPr>
-                </pic:pic>
-              </a:graphicData>
-            </a:graphic>
-          </wp:inline>
-        </w:drawing>
-      </w:r>
-    </w:p>
-    <w:p/>
-    <w:p>
-      <w:r>
-        <w:lastRenderedPageBreak/>
-        <w:t xml:space="preserve">El </w:t>
-      </w:r>
-      <w:proofErr w:type="spellStart"/>
-      <w:r>
-        <w:t>header</w:t>
-      </w:r>
-      <w:proofErr w:type="spellEnd"/>
-      <w:r>
-        <w:t xml:space="preserve"> será de color #</w:t>
-      </w:r>
-      <w:r>
-        <w:t xml:space="preserve"> 10a066</w:t>
-      </w:r>
-      <w:r>
-        <w:t>.</w:t>
-      </w:r>
-      <w:r>
-        <w:t xml:space="preserve"> </w:t>
-      </w:r>
-      <w:r>
-        <w:t>El fondo de la página general será #</w:t>
-      </w:r>
-      <w:r>
-        <w:t xml:space="preserve"> f3f3f3 </w:t>
-      </w:r>
-      <w:r>
-        <w:t>y el fondo de elementos</w:t>
-      </w:r>
-      <w:r>
-        <w:t xml:space="preserve"> principales sobre el propio fondo de la página será </w:t>
-      </w:r>
-      <w:r>
-        <w:t>#</w:t>
-      </w:r>
-      <w:r>
-        <w:t xml:space="preserve"> edeec9</w:t>
-      </w:r>
-      <w:r>
-        <w:t>.</w:t>
-      </w:r>
-      <w:r>
-        <w:t xml:space="preserve"> </w:t>
-      </w:r>
-      <w:r>
-        <w:t xml:space="preserve">Los botones </w:t>
-      </w:r>
-      <w:r>
-        <w:t xml:space="preserve">del contenido del </w:t>
-      </w:r>
-      <w:proofErr w:type="spellStart"/>
-      <w:r>
-        <w:t>main</w:t>
-      </w:r>
-      <w:proofErr w:type="spellEnd"/>
-      <w:r>
-        <w:t xml:space="preserve"> </w:t>
-      </w:r>
-      <w:r>
-        <w:t xml:space="preserve">usarán el color </w:t>
-      </w:r>
-      <w:r>
-        <w:t>#</w:t>
-      </w:r>
-      <w:r>
-        <w:t xml:space="preserve"> 98c9a3</w:t>
-      </w:r>
-      <w:r>
-        <w:t>, el cual tendrá una variante más oscura (</w:t>
-      </w:r>
-      <w:r>
-        <w:t>#</w:t>
-      </w:r>
-      <w:r>
-        <w:t>bfd8bd</w:t>
-      </w:r>
-      <w:r>
-        <w:t xml:space="preserve">) para selecciones o </w:t>
-      </w:r>
-      <w:proofErr w:type="spellStart"/>
-      <w:r>
-        <w:t>hover</w:t>
-      </w:r>
-      <w:proofErr w:type="spellEnd"/>
-      <w:r>
-        <w:t>.</w:t>
-      </w:r>
-      <w:r>
-        <w:t xml:space="preserve"> </w:t>
-      </w:r>
-      <w:r>
-        <w:t xml:space="preserve">El fondo de elementos de la barra lateral será </w:t>
-      </w:r>
-      <w:r>
-        <w:t>#</w:t>
-      </w:r>
-      <w:r>
-        <w:t xml:space="preserve"> 6c756b</w:t>
-      </w:r>
-      <w:r>
-        <w:t>.</w:t>
-      </w:r>
-      <w:r>
-        <w:t xml:space="preserve"> </w:t>
-      </w:r>
-      <w:r>
-        <w:t>El color #</w:t>
-      </w:r>
-      <w:r>
-        <w:t>c3baba</w:t>
-      </w:r>
-      <w:r>
-        <w:t xml:space="preserve"> quedará como opcional para decoraciones o detalles.</w:t>
-      </w:r>
-    </w:p>
-    <w:p>
-      <w:r>
-        <w:t>Gracias a nuestro CSS con variables, cambiar estos colores será muy fácil. Solo hay que cambiar el color deseado y lo aplicará a la parte del tema a la que corresponde esa variable.</w:t>
-      </w:r>
-    </w:p>
-    <w:p>
-      <w:pPr>
-        <w:jc w:val="center"/>
-      </w:pPr>
-      <w:r>
-        <w:rPr>
-          <w:noProof/>
-        </w:rPr>
-        <w:drawing>
-          <wp:inline distT="0" distB="0" distL="0" distR="0" wp14:anchorId="79D8A654" wp14:editId="21AB84B9">
-            <wp:extent cx="4089197" cy="2966852"/>
-            <wp:effectExtent l="0" t="0" r="6985" b="5080"/>
-            <wp:docPr id="12" name="Picture 12"/>
+          <wp:inline distT="0" distB="0" distL="0" distR="0" wp14:anchorId="0AD71120" wp14:editId="77B8B90F">
+            <wp:extent cx="1554615" cy="1524132"/>
+            <wp:effectExtent l="0" t="0" r="7620" b="0"/>
+            <wp:docPr id="21" name="Picture 21"/>
             <wp:cNvGraphicFramePr>
               <a:graphicFrameLocks xmlns:a="http://schemas.openxmlformats.org/drawingml/2006/main" noChangeAspect="1"/>
             </wp:cNvGraphicFramePr>
@@ -1921,7 +1930,7 @@
                   <pic:spPr>
                     <a:xfrm>
                       <a:off x="0" y="0"/>
-                      <a:ext cx="4100786" cy="2975260"/>
+                      <a:ext cx="1554615" cy="1524132"/>
                     </a:xfrm>
                     <a:prstGeom prst="rect">
                       <a:avLst/>
@@ -1936,364 +1945,12 @@
     </w:p>
     <w:p>
       <w:pPr>
-        <w:pStyle w:val="Heading2"/>
-      </w:pPr>
-      <w:bookmarkStart w:id="8" w:name="_Toc530741132"/>
-      <w:r>
-        <w:t>Estructura de carpetas</w:t>
-      </w:r>
-      <w:bookmarkEnd w:id="8"/>
-    </w:p>
-    <w:p>
-      <w:r>
-        <w:rPr>
-          <w:noProof/>
-        </w:rPr>
-        <w:drawing>
-          <wp:inline distT="0" distB="0" distL="0" distR="0" wp14:anchorId="5ADC3B8E" wp14:editId="671BA59E">
-            <wp:extent cx="5943600" cy="1171575"/>
-            <wp:effectExtent l="0" t="0" r="0" b="9525"/>
-            <wp:docPr id="7" name="Picture 7"/>
-            <wp:cNvGraphicFramePr>
-              <a:graphicFrameLocks xmlns:a="http://schemas.openxmlformats.org/drawingml/2006/main" noChangeAspect="1"/>
-            </wp:cNvGraphicFramePr>
-            <a:graphic xmlns:a="http://schemas.openxmlformats.org/drawingml/2006/main">
-              <a:graphicData uri="http://schemas.openxmlformats.org/drawingml/2006/picture">
-                <pic:pic xmlns:pic="http://schemas.openxmlformats.org/drawingml/2006/picture">
-                  <pic:nvPicPr>
-                    <pic:cNvPr id="1" name=""/>
-                    <pic:cNvPicPr/>
-                  </pic:nvPicPr>
-                  <pic:blipFill>
-                    <a:blip r:embed="rId17"/>
-                    <a:stretch>
-                      <a:fillRect/>
-                    </a:stretch>
-                  </pic:blipFill>
-                  <pic:spPr>
-                    <a:xfrm>
-                      <a:off x="0" y="0"/>
-                      <a:ext cx="5943600" cy="1171575"/>
-                    </a:xfrm>
-                    <a:prstGeom prst="rect">
-                      <a:avLst/>
-                    </a:prstGeom>
-                  </pic:spPr>
-                </pic:pic>
-              </a:graphicData>
-            </a:graphic>
-          </wp:inline>
-        </w:drawing>
-      </w:r>
-    </w:p>
-    <w:p>
-      <w:r>
-        <w:t>Hemos dividido la web en 5 carpetas (posiblemente una extra para la carga de archivos).  El árbol de la estructura sería el siguiente:</w:t>
-      </w:r>
-    </w:p>
-    <w:p>
-      <w:pPr>
-        <w:pStyle w:val="ListParagraph"/>
-        <w:numPr>
-          <w:ilvl w:val="0"/>
-          <w:numId w:val="1"/>
-        </w:numPr>
-      </w:pPr>
-      <w:r>
-        <w:t>Web (carpeta principal que contiene la web)</w:t>
-      </w:r>
-    </w:p>
-    <w:p>
-      <w:pPr>
-        <w:pStyle w:val="ListParagraph"/>
-        <w:numPr>
-          <w:ilvl w:val="1"/>
-          <w:numId w:val="1"/>
-        </w:numPr>
-      </w:pPr>
-      <w:proofErr w:type="spellStart"/>
-      <w:r>
-        <w:t>controller</w:t>
-      </w:r>
-      <w:proofErr w:type="spellEnd"/>
-      <w:r>
-        <w:t xml:space="preserve"> (contiene los archivos de PHP que realizan funciones lógicas en la página)</w:t>
-      </w:r>
-    </w:p>
-    <w:p>
-      <w:pPr>
-        <w:pStyle w:val="ListParagraph"/>
-        <w:numPr>
-          <w:ilvl w:val="1"/>
-          <w:numId w:val="1"/>
-        </w:numPr>
-      </w:pPr>
-      <w:proofErr w:type="spellStart"/>
+        <w:jc w:val="center"/>
+      </w:pPr>
       <w:r>
         <w:lastRenderedPageBreak/>
-        <w:t>javaScript</w:t>
-      </w:r>
-      <w:proofErr w:type="spellEnd"/>
-      <w:r>
-        <w:t xml:space="preserve"> (contiene todos los archivos JS utilizados)</w:t>
-      </w:r>
-    </w:p>
-    <w:p>
-      <w:pPr>
-        <w:pStyle w:val="ListParagraph"/>
-        <w:numPr>
-          <w:ilvl w:val="1"/>
-          <w:numId w:val="1"/>
-        </w:numPr>
-      </w:pPr>
-      <w:r>
-        <w:t>media (contiene los archivos de imágenes y logos de la web)</w:t>
-      </w:r>
-    </w:p>
-    <w:p>
-      <w:pPr>
-        <w:pStyle w:val="ListParagraph"/>
-        <w:numPr>
-          <w:ilvl w:val="1"/>
-          <w:numId w:val="1"/>
-        </w:numPr>
-      </w:pPr>
-      <w:proofErr w:type="spellStart"/>
-      <w:r>
-        <w:t>pages</w:t>
-      </w:r>
-      <w:proofErr w:type="spellEnd"/>
-      <w:r>
-        <w:t xml:space="preserve"> (aquí residen </w:t>
-      </w:r>
-      <w:r>
-        <w:t xml:space="preserve">archivos </w:t>
-      </w:r>
-      <w:r>
-        <w:t>PHP que contienen HTML)</w:t>
-      </w:r>
-    </w:p>
-    <w:p>
-      <w:pPr>
-        <w:pStyle w:val="ListParagraph"/>
-        <w:numPr>
-          <w:ilvl w:val="1"/>
-          <w:numId w:val="1"/>
-        </w:numPr>
-      </w:pPr>
-      <w:proofErr w:type="spellStart"/>
-      <w:r>
-        <w:t>index</w:t>
-      </w:r>
-      <w:proofErr w:type="spellEnd"/>
-      <w:r>
-        <w:t xml:space="preserve"> (esta es la página principal)</w:t>
-      </w:r>
-    </w:p>
-    <w:p>
-      <w:pPr>
-        <w:pStyle w:val="Heading2"/>
-      </w:pPr>
-      <w:bookmarkStart w:id="9" w:name="_Toc530741133"/>
-      <w:r>
-        <w:t>Fuentes</w:t>
-      </w:r>
-      <w:bookmarkEnd w:id="9"/>
-    </w:p>
-    <w:p>
-      <w:r>
-        <w:t xml:space="preserve">Hemos elegido </w:t>
-      </w:r>
-      <w:proofErr w:type="spellStart"/>
-      <w:r>
-        <w:t>Roboto</w:t>
-      </w:r>
-      <w:proofErr w:type="spellEnd"/>
-      <w:r>
-        <w:t xml:space="preserve"> como fuente principal, </w:t>
-      </w:r>
-      <w:proofErr w:type="spellStart"/>
-      <w:r>
-        <w:t>Verdana</w:t>
-      </w:r>
-      <w:proofErr w:type="spellEnd"/>
-      <w:r>
-        <w:t xml:space="preserve"> como secundaria (por su ligero parecido estético a </w:t>
-      </w:r>
-      <w:proofErr w:type="spellStart"/>
-      <w:r>
-        <w:t>Roboto</w:t>
-      </w:r>
-      <w:proofErr w:type="spellEnd"/>
-      <w:r>
-        <w:t xml:space="preserve">) y Sans-Serif como fuente de </w:t>
-      </w:r>
-      <w:proofErr w:type="spellStart"/>
-      <w:r>
-        <w:t>backup</w:t>
-      </w:r>
-      <w:proofErr w:type="spellEnd"/>
-      <w:r>
-        <w:t xml:space="preserve">. </w:t>
-      </w:r>
-      <w:proofErr w:type="spellStart"/>
-      <w:r>
-        <w:t>Roboto</w:t>
-      </w:r>
-      <w:proofErr w:type="spellEnd"/>
-      <w:r>
-        <w:t xml:space="preserve"> es una fuente diseñada por Google Open </w:t>
-      </w:r>
-      <w:proofErr w:type="spellStart"/>
-      <w:r>
-        <w:t>Fonts</w:t>
-      </w:r>
-      <w:proofErr w:type="spellEnd"/>
-      <w:r>
-        <w:t xml:space="preserve"> y la cual es muy usada en la web por su atractivo estético y facilidad de lectura.</w:t>
-      </w:r>
-    </w:p>
-    <w:p>
-      <w:pPr>
-        <w:jc w:val="center"/>
-      </w:pPr>
-      <w:r>
-        <w:rPr>
-          <w:noProof/>
-        </w:rPr>
-        <w:drawing>
-          <wp:inline distT="0" distB="0" distL="0" distR="0" wp14:anchorId="7E0D0520" wp14:editId="24D2B4C9">
-            <wp:extent cx="2092325" cy="2765425"/>
-            <wp:effectExtent l="0" t="0" r="3175" b="0"/>
-            <wp:docPr id="8" name="Picture 8" descr="Roboto (typeface).svg"/>
-            <wp:cNvGraphicFramePr>
-              <a:graphicFrameLocks xmlns:a="http://schemas.openxmlformats.org/drawingml/2006/main" noChangeAspect="1"/>
-            </wp:cNvGraphicFramePr>
-            <a:graphic xmlns:a="http://schemas.openxmlformats.org/drawingml/2006/main">
-              <a:graphicData uri="http://schemas.openxmlformats.org/drawingml/2006/picture">
-                <pic:pic xmlns:pic="http://schemas.openxmlformats.org/drawingml/2006/picture">
-                  <pic:nvPicPr>
-                    <pic:cNvPr id="0" name="Picture 1" descr="Roboto (typeface).svg"/>
-                    <pic:cNvPicPr>
-                      <a:picLocks noChangeAspect="1" noChangeArrowheads="1"/>
-                    </pic:cNvPicPr>
-                  </pic:nvPicPr>
-                  <pic:blipFill>
-                    <a:blip r:embed="rId18">
-                      <a:extLst>
-                        <a:ext uri="{28A0092B-C50C-407E-A947-70E740481C1C}">
-                          <a14:useLocalDpi xmlns:a14="http://schemas.microsoft.com/office/drawing/2010/main" val="0"/>
-                        </a:ext>
-                      </a:extLst>
-                    </a:blip>
-                    <a:srcRect/>
-                    <a:stretch>
-                      <a:fillRect/>
-                    </a:stretch>
-                  </pic:blipFill>
-                  <pic:spPr bwMode="auto">
-                    <a:xfrm>
-                      <a:off x="0" y="0"/>
-                      <a:ext cx="2092325" cy="2765425"/>
-                    </a:xfrm>
-                    <a:prstGeom prst="rect">
-                      <a:avLst/>
-                    </a:prstGeom>
-                    <a:noFill/>
-                    <a:ln>
-                      <a:noFill/>
-                    </a:ln>
-                  </pic:spPr>
-                </pic:pic>
-              </a:graphicData>
-            </a:graphic>
-          </wp:inline>
-        </w:drawing>
-      </w:r>
-    </w:p>
-    <w:p>
-      <w:pPr>
-        <w:jc w:val="center"/>
-      </w:pPr>
-      <w:proofErr w:type="spellStart"/>
-      <w:r>
-        <w:t>Roboto</w:t>
-      </w:r>
-      <w:proofErr w:type="spellEnd"/>
-    </w:p>
-    <w:p>
-      <w:pPr>
-        <w:jc w:val="center"/>
-      </w:pPr>
-    </w:p>
-    <w:p>
-      <w:pPr>
-        <w:jc w:val="center"/>
-      </w:pPr>
-      <w:r>
-        <w:rPr>
-          <w:noProof/>
-        </w:rPr>
-        <w:lastRenderedPageBreak/>
-        <w:drawing>
-          <wp:inline distT="0" distB="0" distL="0" distR="0" wp14:anchorId="2526BA43" wp14:editId="3F9C158C">
-            <wp:extent cx="2092325" cy="2479675"/>
-            <wp:effectExtent l="0" t="0" r="3175" b="0"/>
-            <wp:docPr id="9" name="Picture 9" descr="VerdanaSpecimen.svg"/>
-            <wp:cNvGraphicFramePr>
-              <a:graphicFrameLocks xmlns:a="http://schemas.openxmlformats.org/drawingml/2006/main" noChangeAspect="1"/>
-            </wp:cNvGraphicFramePr>
-            <a:graphic xmlns:a="http://schemas.openxmlformats.org/drawingml/2006/main">
-              <a:graphicData uri="http://schemas.openxmlformats.org/drawingml/2006/picture">
-                <pic:pic xmlns:pic="http://schemas.openxmlformats.org/drawingml/2006/picture">
-                  <pic:nvPicPr>
-                    <pic:cNvPr id="0" name="Picture 3" descr="VerdanaSpecimen.svg"/>
-                    <pic:cNvPicPr>
-                      <a:picLocks noChangeAspect="1" noChangeArrowheads="1"/>
-                    </pic:cNvPicPr>
-                  </pic:nvPicPr>
-                  <pic:blipFill>
-                    <a:blip r:embed="rId19">
-                      <a:extLst>
-                        <a:ext uri="{28A0092B-C50C-407E-A947-70E740481C1C}">
-                          <a14:useLocalDpi xmlns:a14="http://schemas.microsoft.com/office/drawing/2010/main" val="0"/>
-                        </a:ext>
-                      </a:extLst>
-                    </a:blip>
-                    <a:srcRect/>
-                    <a:stretch>
-                      <a:fillRect/>
-                    </a:stretch>
-                  </pic:blipFill>
-                  <pic:spPr bwMode="auto">
-                    <a:xfrm>
-                      <a:off x="0" y="0"/>
-                      <a:ext cx="2092325" cy="2479675"/>
-                    </a:xfrm>
-                    <a:prstGeom prst="rect">
-                      <a:avLst/>
-                    </a:prstGeom>
-                    <a:noFill/>
-                    <a:ln>
-                      <a:noFill/>
-                    </a:ln>
-                  </pic:spPr>
-                </pic:pic>
-              </a:graphicData>
-            </a:graphic>
-          </wp:inline>
-        </w:drawing>
-      </w:r>
-    </w:p>
-    <w:p>
-      <w:pPr>
-        <w:jc w:val="center"/>
-      </w:pPr>
-      <w:proofErr w:type="spellStart"/>
-      <w:r>
-        <w:t>Verdana</w:t>
-      </w:r>
-      <w:proofErr w:type="spellEnd"/>
+        <w:t>Newton</w:t>
+      </w:r>
     </w:p>
     <w:p>
       <w:pPr>
@@ -2326,7 +1983,7 @@
                     </pic:cNvPicPr>
                   </pic:nvPicPr>
                   <pic:blipFill>
-                    <a:blip r:embed="rId20">
+                    <a:blip r:embed="rId17">
                       <a:extLst>
                         <a:ext uri="{28A0092B-C50C-407E-A947-70E740481C1C}">
                           <a14:useLocalDpi xmlns:a14="http://schemas.microsoft.com/office/drawing/2010/main" val="0"/>
@@ -2386,7 +2043,7 @@
         <w:t>Se usa</w:t>
       </w:r>
       <w:r>
-        <w:t xml:space="preserve"> el logo de Egibide como logo del sitio principal (simulando que es una intranet del colegio) y en el </w:t>
+        <w:t xml:space="preserve"> el logo de Egibide como logo del sitio principal y en el </w:t>
       </w:r>
       <w:proofErr w:type="spellStart"/>
       <w:r>
@@ -2450,26 +2107,30 @@
       </w:r>
       <w:proofErr w:type="spellEnd"/>
       <w:r>
-        <w:t xml:space="preserve">. Disponemos de las mismas herramientas en el servidor que en el </w:t>
-      </w:r>
-      <w:r>
+        <w:t>. Disponemos de las mismas herramientas en el servidor que en el XAMPP local de desarrollo. Usamos FTP para colgar los archivos, SSH para gestionar la base de datos y DNS para acceder a la web.</w:t>
+      </w:r>
+      <w:r>
+        <w:t xml:space="preserve"> También disponemos</w:t>
+      </w:r>
+      <w:r>
+        <w:t xml:space="preserve"> de un certificado SSL para la conexión HTTPS.</w:t>
+      </w:r>
+    </w:p>
+    <w:p/>
+    <w:p>
+      <w:pPr>
+        <w:jc w:val="center"/>
+      </w:pPr>
+      <w:r>
+        <w:rPr>
+          <w:noProof/>
+        </w:rPr>
         <w:lastRenderedPageBreak/>
-        <w:t>XAMPP local de desarrollo. Usamos FTP para colgar los archivos, SSH para gestionar la base de datos y DNS para acceder a la web.</w:t>
-      </w:r>
-    </w:p>
-    <w:p>
-      <w:pPr>
-        <w:jc w:val="center"/>
-      </w:pPr>
-      <w:r>
-        <w:rPr>
-          <w:noProof/>
-        </w:rPr>
         <w:drawing>
-          <wp:inline distT="0" distB="0" distL="0" distR="0" wp14:anchorId="62CA4A0A" wp14:editId="2874CA1B">
-            <wp:extent cx="4937760" cy="4090534"/>
-            <wp:effectExtent l="0" t="0" r="0" b="5715"/>
-            <wp:docPr id="13" name="Picture 13"/>
+          <wp:inline distT="0" distB="0" distL="0" distR="0" wp14:anchorId="0328F621" wp14:editId="52EE931F">
+            <wp:extent cx="5943600" cy="3392170"/>
+            <wp:effectExtent l="0" t="0" r="0" b="0"/>
+            <wp:docPr id="22" name="Picture 22"/>
             <wp:cNvGraphicFramePr>
               <a:graphicFrameLocks xmlns:a="http://schemas.openxmlformats.org/drawingml/2006/main" noChangeAspect="1"/>
             </wp:cNvGraphicFramePr>
@@ -2481,7 +2142,7 @@
                     <pic:cNvPicPr/>
                   </pic:nvPicPr>
                   <pic:blipFill>
-                    <a:blip r:embed="rId21"/>
+                    <a:blip r:embed="rId18"/>
                     <a:stretch>
                       <a:fillRect/>
                     </a:stretch>
@@ -2489,7 +2150,7 @@
                   <pic:spPr>
                     <a:xfrm>
                       <a:off x="0" y="0"/>
-                      <a:ext cx="4965498" cy="4113513"/>
+                      <a:ext cx="5943600" cy="3392170"/>
                     </a:xfrm>
                     <a:prstGeom prst="rect">
                       <a:avLst/>
@@ -2560,8 +2221,8 @@
       </w:r>
     </w:p>
     <w:sectPr>
-      <w:headerReference w:type="default" r:id="rId22"/>
-      <w:footerReference w:type="default" r:id="rId23"/>
+      <w:headerReference w:type="default" r:id="rId19"/>
+      <w:footerReference w:type="default" r:id="rId20"/>
       <w:pgSz w:w="12240" w:h="15840"/>
       <w:pgMar w:top="1440" w:right="1440" w:bottom="1440" w:left="1440" w:header="720" w:footer="720" w:gutter="0"/>
       <w:cols w:space="720"/>
@@ -2735,7 +2396,8 @@
   <w:p>
     <w:pPr>
       <w:pStyle w:val="Header"/>
-      <w:jc w:val="center"/>
+      <w:ind w:left="720"/>
+      <w:jc w:val="right"/>
       <w:rPr>
         <w:b/>
       </w:rPr>
@@ -2745,13 +2407,7 @@
     </w:r>
     <w:r>
       <w:tab/>
-      <w:t xml:space="preserve">                                                                                                     </w:t>
-    </w:r>
-    <w:r>
-      <w:rPr>
-        <w:b/>
-      </w:rPr>
-      <w:t>MAD Project</w:t>
+      <w:t xml:space="preserve">                                                                                                </w:t>
     </w:r>
   </w:p>
   <w:p>
@@ -2878,8 +2534,124 @@
       </w:rPr>
     </w:lvl>
   </w:abstractNum>
+  <w:abstractNum w:abstractNumId="1" w15:restartNumberingAfterBreak="0">
+    <w:nsid w:val="36A92AD2"/>
+    <w:multiLevelType w:val="hybridMultilevel"/>
+    <w:tmpl w:val="EFFA0370"/>
+    <w:lvl w:ilvl="0" w:tplc="04090001">
+      <w:start w:val="1"/>
+      <w:numFmt w:val="bullet"/>
+      <w:lvlText w:val=""/>
+      <w:lvlJc w:val="left"/>
+      <w:pPr>
+        <w:ind w:left="1080" w:hanging="360"/>
+      </w:pPr>
+      <w:rPr>
+        <w:rFonts w:ascii="Symbol" w:hAnsi="Symbol" w:hint="default"/>
+      </w:rPr>
+    </w:lvl>
+    <w:lvl w:ilvl="1" w:tplc="04090003" w:tentative="1">
+      <w:start w:val="1"/>
+      <w:numFmt w:val="bullet"/>
+      <w:lvlText w:val="o"/>
+      <w:lvlJc w:val="left"/>
+      <w:pPr>
+        <w:ind w:left="1800" w:hanging="360"/>
+      </w:pPr>
+      <w:rPr>
+        <w:rFonts w:ascii="Courier New" w:hAnsi="Courier New" w:cs="Courier New" w:hint="default"/>
+      </w:rPr>
+    </w:lvl>
+    <w:lvl w:ilvl="2" w:tplc="04090005" w:tentative="1">
+      <w:start w:val="1"/>
+      <w:numFmt w:val="bullet"/>
+      <w:lvlText w:val=""/>
+      <w:lvlJc w:val="left"/>
+      <w:pPr>
+        <w:ind w:left="2520" w:hanging="360"/>
+      </w:pPr>
+      <w:rPr>
+        <w:rFonts w:ascii="Wingdings" w:hAnsi="Wingdings" w:hint="default"/>
+      </w:rPr>
+    </w:lvl>
+    <w:lvl w:ilvl="3" w:tplc="04090001" w:tentative="1">
+      <w:start w:val="1"/>
+      <w:numFmt w:val="bullet"/>
+      <w:lvlText w:val=""/>
+      <w:lvlJc w:val="left"/>
+      <w:pPr>
+        <w:ind w:left="3240" w:hanging="360"/>
+      </w:pPr>
+      <w:rPr>
+        <w:rFonts w:ascii="Symbol" w:hAnsi="Symbol" w:hint="default"/>
+      </w:rPr>
+    </w:lvl>
+    <w:lvl w:ilvl="4" w:tplc="04090003" w:tentative="1">
+      <w:start w:val="1"/>
+      <w:numFmt w:val="bullet"/>
+      <w:lvlText w:val="o"/>
+      <w:lvlJc w:val="left"/>
+      <w:pPr>
+        <w:ind w:left="3960" w:hanging="360"/>
+      </w:pPr>
+      <w:rPr>
+        <w:rFonts w:ascii="Courier New" w:hAnsi="Courier New" w:cs="Courier New" w:hint="default"/>
+      </w:rPr>
+    </w:lvl>
+    <w:lvl w:ilvl="5" w:tplc="04090005" w:tentative="1">
+      <w:start w:val="1"/>
+      <w:numFmt w:val="bullet"/>
+      <w:lvlText w:val=""/>
+      <w:lvlJc w:val="left"/>
+      <w:pPr>
+        <w:ind w:left="4680" w:hanging="360"/>
+      </w:pPr>
+      <w:rPr>
+        <w:rFonts w:ascii="Wingdings" w:hAnsi="Wingdings" w:hint="default"/>
+      </w:rPr>
+    </w:lvl>
+    <w:lvl w:ilvl="6" w:tplc="04090001" w:tentative="1">
+      <w:start w:val="1"/>
+      <w:numFmt w:val="bullet"/>
+      <w:lvlText w:val=""/>
+      <w:lvlJc w:val="left"/>
+      <w:pPr>
+        <w:ind w:left="5400" w:hanging="360"/>
+      </w:pPr>
+      <w:rPr>
+        <w:rFonts w:ascii="Symbol" w:hAnsi="Symbol" w:hint="default"/>
+      </w:rPr>
+    </w:lvl>
+    <w:lvl w:ilvl="7" w:tplc="04090003" w:tentative="1">
+      <w:start w:val="1"/>
+      <w:numFmt w:val="bullet"/>
+      <w:lvlText w:val="o"/>
+      <w:lvlJc w:val="left"/>
+      <w:pPr>
+        <w:ind w:left="6120" w:hanging="360"/>
+      </w:pPr>
+      <w:rPr>
+        <w:rFonts w:ascii="Courier New" w:hAnsi="Courier New" w:cs="Courier New" w:hint="default"/>
+      </w:rPr>
+    </w:lvl>
+    <w:lvl w:ilvl="8" w:tplc="04090005" w:tentative="1">
+      <w:start w:val="1"/>
+      <w:numFmt w:val="bullet"/>
+      <w:lvlText w:val=""/>
+      <w:lvlJc w:val="left"/>
+      <w:pPr>
+        <w:ind w:left="6840" w:hanging="360"/>
+      </w:pPr>
+      <w:rPr>
+        <w:rFonts w:ascii="Wingdings" w:hAnsi="Wingdings" w:hint="default"/>
+      </w:rPr>
+    </w:lvl>
+  </w:abstractNum>
   <w:num w:numId="1">
     <w:abstractNumId w:val="0"/>
+  </w:num>
+  <w:num w:numId="2">
+    <w:abstractNumId w:val="1"/>
   </w:num>
 </w:numbering>
 </file>
@@ -3962,7 +3734,7 @@
 </file>
 
 <file path=customXml/itemProps1.xml><?xml version="1.0" encoding="utf-8"?>
-<ds:datastoreItem xmlns:ds="http://schemas.openxmlformats.org/officeDocument/2006/customXml" ds:itemID="{B9D933E8-12E2-45A4-B5DE-BC479E9E8377}">
+<ds:datastoreItem xmlns:ds="http://schemas.openxmlformats.org/officeDocument/2006/customXml" ds:itemID="{2A53D894-770D-4977-A51E-031A1B71A261}">
   <ds:schemaRefs>
     <ds:schemaRef ds:uri="http://schemas.openxmlformats.org/officeDocument/2006/bibliography"/>
   </ds:schemaRefs>

</xml_diff>